<commit_message>
fixed a deployment issue
</commit_message>
<xml_diff>
--- a/public/Richals - Resume.docx
+++ b/public/Richals - Resume.docx
@@ -134,9 +134,45 @@
         <w:rPr>
           <w:rtl w:val="0"/>
         </w:rPr>
+        <w:t xml:space="preserve">Website : </w:t>
+      </w:r>
+      <w:hyperlink r:id="rId7">
+        <w:r>
+          <w:rPr>
+            <w:color w:val="1155cc"/>
+            <w:u w:val="single"/>
+            <w:rtl w:val="0"/>
+          </w:rPr>
+          <w:t xml:space="preserve">https://personal-project-sandy-iota.vercel.app/</w:t>
+        </w:r>
+      </w:hyperlink>
+      <w:r>
+        <w:rPr>
+          <w:rtl w:val="0"/>
+        </w:rPr>
+      </w:r>
+    </w:p>
+    <w:p>
+      <w:pPr>
+        <w:rPr/>
+      </w:pPr>
+      <w:r>
+        <w:rPr>
+          <w:rtl w:val="0"/>
+        </w:rPr>
+      </w:r>
+    </w:p>
+    <w:p>
+      <w:pPr>
+        <w:rPr/>
+      </w:pPr>
+      <w:r>
+        <w:rPr>
+          <w:rtl w:val="0"/>
+        </w:rPr>
         <w:t xml:space="preserve">Github: </w:t>
       </w:r>
-      <w:hyperlink r:id="rId7">
+      <w:hyperlink r:id="rId8">
         <w:r>
           <w:rPr>
             <w:color w:val="1155cc"/>
@@ -152,7 +188,7 @@
         </w:rPr>
         <w:t xml:space="preserve"> , </w:t>
       </w:r>
-      <w:hyperlink r:id="rId8">
+      <w:hyperlink r:id="rId9">
         <w:r>
           <w:rPr>
             <w:color w:val="1155cc"/>
@@ -196,7 +232,7 @@
       <w:pPr>
         <w:rPr/>
       </w:pPr>
-      <w:hyperlink r:id="rId9">
+      <w:hyperlink r:id="rId10">
         <w:r>
           <w:rPr>
             <w:color w:val="1155cc"/>
@@ -216,7 +252,7 @@
       <w:pPr>
         <w:rPr/>
       </w:pPr>
-      <w:hyperlink r:id="rId10">
+      <w:hyperlink r:id="rId11">
         <w:r>
           <w:rPr>
             <w:color w:val="1155cc"/>
@@ -242,7 +278,7 @@
       <w:pPr>
         <w:rPr/>
       </w:pPr>
-      <w:hyperlink r:id="rId11">
+      <w:hyperlink r:id="rId12">
         <w:r>
           <w:rPr>
             <w:color w:val="1155cc"/>
@@ -262,7 +298,7 @@
       <w:pPr>
         <w:rPr/>
       </w:pPr>
-      <w:hyperlink r:id="rId12">
+      <w:hyperlink r:id="rId13">
         <w:r>
           <w:rPr>
             <w:color w:val="1155cc"/>
@@ -282,7 +318,7 @@
       <w:pPr>
         <w:rPr/>
       </w:pPr>
-      <w:hyperlink r:id="rId13">
+      <w:hyperlink r:id="rId14">
         <w:r>
           <w:rPr>
             <w:color w:val="1155cc"/>
@@ -302,7 +338,7 @@
       <w:pPr>
         <w:rPr/>
       </w:pPr>
-      <w:hyperlink r:id="rId14">
+      <w:hyperlink r:id="rId15">
         <w:r>
           <w:rPr>
             <w:color w:val="1155cc"/>
@@ -322,7 +358,7 @@
       <w:pPr>
         <w:rPr/>
       </w:pPr>
-      <w:hyperlink r:id="rId15">
+      <w:hyperlink r:id="rId16">
         <w:r>
           <w:rPr>
             <w:color w:val="1155cc"/>
@@ -342,7 +378,7 @@
       <w:pPr>
         <w:rPr/>
       </w:pPr>
-      <w:hyperlink r:id="rId16">
+      <w:hyperlink r:id="rId17">
         <w:r>
           <w:rPr>
             <w:color w:val="1155cc"/>
@@ -362,7 +398,7 @@
       <w:pPr>
         <w:rPr/>
       </w:pPr>
-      <w:hyperlink r:id="rId17">
+      <w:hyperlink r:id="rId18">
         <w:r>
           <w:rPr>
             <w:color w:val="1155cc"/>
@@ -382,7 +418,7 @@
       <w:pPr>
         <w:rPr/>
       </w:pPr>
-      <w:hyperlink r:id="rId18">
+      <w:hyperlink r:id="rId19">
         <w:r>
           <w:rPr>
             <w:color w:val="1155cc"/>
@@ -402,7 +438,7 @@
       <w:pPr>
         <w:rPr/>
       </w:pPr>
-      <w:hyperlink r:id="rId19">
+      <w:hyperlink r:id="rId20">
         <w:r>
           <w:rPr>
             <w:color w:val="1155cc"/>
@@ -418,7 +454,7 @@
         </w:rPr>
         <w:br w:type="textWrapping"/>
       </w:r>
-      <w:hyperlink r:id="rId20">
+      <w:hyperlink r:id="rId21">
         <w:r>
           <w:rPr>
             <w:color w:val="1155cc"/>
@@ -438,7 +474,7 @@
       <w:pPr>
         <w:rPr/>
       </w:pPr>
-      <w:hyperlink r:id="rId21">
+      <w:hyperlink r:id="rId22">
         <w:r>
           <w:rPr>
             <w:color w:val="1155cc"/>

</xml_diff>